<commit_message>
rajout des numero de pages
</commit_message>
<xml_diff>
--- a/cdc.docx
+++ b/cdc.docx
@@ -5,7 +5,11 @@
     <w:sdt>
       <w:sdtPr>
         <w:rPr>
+          <w:rFonts w:eastAsiaTheme="minorHAnsi"/>
           <w:color w:val="5B9BD5" w:themeColor="accent1"/>
+          <w:sz w:val="24"/>
+          <w:szCs w:val="24"/>
+          <w:lang w:val="fr-FR" w:eastAsia="en-US"/>
         </w:rPr>
         <w:id w:val="-665699900"/>
         <w:docPartObj>
@@ -15,11 +19,7 @@
       </w:sdtPr>
       <w:sdtEndPr>
         <w:rPr>
-          <w:rFonts w:eastAsiaTheme="minorHAnsi"/>
           <w:color w:val="auto"/>
-          <w:sz w:val="24"/>
-          <w:szCs w:val="24"/>
-          <w:lang w:val="fr-FR" w:eastAsia="en-US"/>
         </w:rPr>
       </w:sdtEndPr>
       <w:sdtContent>
@@ -276,12 +276,10 @@
             <w:alias w:val="Sous-titre"/>
             <w:tag w:val=""/>
             <w:id w:val="328029620"/>
-            <w:placeholder>
-              <w:docPart w:val="BFE34B21A7AD784496FCBF9D79985BFC"/>
-            </w:placeholder>
             <w:dataBinding w:prefixMappings="xmlns:ns0='http://purl.org/dc/elements/1.1/' xmlns:ns1='http://schemas.openxmlformats.org/package/2006/metadata/core-properties' " w:xpath="/ns1:coreProperties[1]/ns0:subject[1]" w:storeItemID="{6C3C8BC8-F283-45AE-878A-BAB7291924A1}"/>
             <w:text/>
           </w:sdtPr>
+          <w:sdtEndPr/>
           <w:sdtContent>
             <w:p>
               <w:pPr>
@@ -323,16 +321,16 @@
             <mc:AlternateContent>
               <mc:Choice Requires="wps">
                 <w:drawing>
-                  <wp:anchor distT="0" distB="0" distL="114300" distR="114300" simplePos="0" relativeHeight="251662336" behindDoc="0" locked="0" layoutInCell="1" allowOverlap="1" wp14:anchorId="02E54C1E" wp14:editId="31A5C216">
+                  <wp:anchor distT="0" distB="0" distL="114300" distR="114300" simplePos="0" relativeHeight="251662336" behindDoc="0" locked="0" layoutInCell="1" allowOverlap="1" wp14:anchorId="02E54C1E" wp14:editId="0B34FEC6">
                     <wp:simplePos x="0" y="0"/>
                     <wp:positionH relativeFrom="margin">
-                      <wp:posOffset>29754</wp:posOffset>
+                      <wp:posOffset>76201</wp:posOffset>
                     </wp:positionH>
                     <wp:positionV relativeFrom="page">
-                      <wp:posOffset>4005580</wp:posOffset>
+                      <wp:posOffset>4004841</wp:posOffset>
                     </wp:positionV>
-                    <wp:extent cx="5641249" cy="518160"/>
-                    <wp:effectExtent l="0" t="0" r="0" b="15240"/>
+                    <wp:extent cx="5632514" cy="518160"/>
+                    <wp:effectExtent l="0" t="0" r="6350" b="15240"/>
                     <wp:wrapNone/>
                     <wp:docPr id="11" name="Zone de texte 11"/>
                     <wp:cNvGraphicFramePr/>
@@ -343,7 +341,7 @@
                           <wps:spPr>
                             <a:xfrm>
                               <a:off x="0" y="0"/>
-                              <a:ext cx="5641249" cy="518160"/>
+                              <a:ext cx="5632514" cy="518160"/>
                             </a:xfrm>
                             <a:prstGeom prst="rect">
                               <a:avLst/>
@@ -392,6 +390,7 @@
                                     <w:dataBinding w:prefixMappings="xmlns:ns0='http://schemas.openxmlformats.org/officeDocument/2006/extended-properties' " w:xpath="/ns0:Properties[1]/ns0:Company[1]" w:storeItemID="{6668398D-A668-4E3E-A5EB-62B293D839F1}"/>
                                     <w:text/>
                                   </w:sdtPr>
+                                  <w:sdtEndPr/>
                                   <w:sdtContent>
                                     <w:r>
                                       <w:rPr>
@@ -446,6 +445,7 @@
                                     <w:dataBinding w:prefixMappings="xmlns:ns0='http://schemas.microsoft.com/office/2006/coverPageProps' " w:xpath="/ns0:CoverPageProperties[1]/ns0:CompanyAddress[1]" w:storeItemID="{55AF091B-3C7A-41E3-B477-F2FDAA23CFDA}"/>
                                     <w:text/>
                                   </w:sdtPr>
+                                  <w:sdtEndPr/>
                                   <w:sdtContent>
                                     <w:r>
                                       <w:rPr>
@@ -478,7 +478,7 @@
               </mc:Choice>
               <mc:Fallback>
                 <w:pict>
-                  <v:shape w14:anchorId="02E54C1E" id="Zone_x0020_de_x0020_texte_x0020_11" o:spid="_x0000_s1027" type="#_x0000_t202" style="position:absolute;left:0;text-align:left;margin-left:2.35pt;margin-top:315.4pt;width:444.2pt;height:40.8pt;z-index:251662336;visibility:visible;mso-wrap-style:square;mso-width-percent:0;mso-height-percent:0;mso-wrap-distance-left:9pt;mso-wrap-distance-top:0;mso-wrap-distance-right:9pt;mso-wrap-distance-bottom:0;mso-position-horizontal:absolute;mso-position-horizontal-relative:margin;mso-position-vertical:absolute;mso-position-vertical-relative:page;mso-width-percent:0;mso-height-percent:0;mso-width-relative:margin;mso-height-relative:margin;v-text-anchor:bottom" o:gfxdata="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" filled="f" stroked="f" strokeweight=".5pt">
+                  <v:shape w14:anchorId="02E54C1E" id="Zone_x0020_de_x0020_texte_x0020_11" o:spid="_x0000_s1027" type="#_x0000_t202" style="position:absolute;left:0;text-align:left;margin-left:6pt;margin-top:315.35pt;width:443.5pt;height:40.8pt;z-index:251662336;visibility:visible;mso-wrap-style:square;mso-width-percent:0;mso-height-percent:0;mso-wrap-distance-left:9pt;mso-wrap-distance-top:0;mso-wrap-distance-right:9pt;mso-wrap-distance-bottom:0;mso-position-horizontal:absolute;mso-position-horizontal-relative:margin;mso-position-vertical:absolute;mso-position-vertical-relative:page;mso-width-percent:0;mso-height-percent:0;mso-width-relative:margin;mso-height-relative:margin;v-text-anchor:bottom" o:gfxdata="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" filled="f" stroked="f" strokeweight=".5pt">
                     <v:textbox style="mso-fit-shape-to-text:t" inset="0,0,0,0">
                       <w:txbxContent>
                         <w:p>
@@ -503,6 +503,7 @@
                               <w:dataBinding w:prefixMappings="xmlns:ns0='http://schemas.openxmlformats.org/officeDocument/2006/extended-properties' " w:xpath="/ns0:Properties[1]/ns0:Company[1]" w:storeItemID="{6668398D-A668-4E3E-A5EB-62B293D839F1}"/>
                               <w:text/>
                             </w:sdtPr>
+                            <w:sdtEndPr/>
                             <w:sdtContent>
                               <w:r>
                                 <w:rPr>
@@ -557,6 +558,7 @@
                               <w:dataBinding w:prefixMappings="xmlns:ns0='http://schemas.microsoft.com/office/2006/coverPageProps' " w:xpath="/ns0:CoverPageProperties[1]/ns0:CompanyAddress[1]" w:storeItemID="{55AF091B-3C7A-41E3-B477-F2FDAA23CFDA}"/>
                               <w:text/>
                             </w:sdtPr>
+                            <w:sdtEndPr/>
                             <w:sdtContent>
                               <w:r>
                                 <w:rPr>
@@ -577,6 +579,20 @@
           </w:r>
         </w:p>
         <w:p>
+          <w:pPr>
+            <w:sectPr>
+              <w:headerReference w:type="default" r:id="rId10"/>
+              <w:footerReference w:type="even" r:id="rId11"/>
+              <w:footerReference w:type="default" r:id="rId12"/>
+              <w:footerReference w:type="first" r:id="rId13"/>
+              <w:pgSz w:w="11900" w:h="16840"/>
+              <w:pgMar w:top="1417" w:right="1417" w:bottom="1417" w:left="1417" w:header="708" w:footer="708" w:gutter="0"/>
+              <w:pgNumType w:fmt="lowerRoman" w:start="1"/>
+              <w:cols w:space="708"/>
+              <w:titlePg/>
+              <w:docGrid w:linePitch="360"/>
+            </w:sectPr>
+          </w:pPr>
           <w:r>
             <w:rPr>
               <w:noProof/>
@@ -645,23 +661,7 @@
                                     <w:i/>
                                     <w:color w:val="767171" w:themeColor="background2" w:themeShade="80"/>
                                   </w:rPr>
-                                  <w:t xml:space="preserve">Cette offre de services contient des renseignements confidentiels et des secrets de fabrication appartenant à Bog-Ish S.A. Ces informations sont fournies uniquement pour permettre à B-Project S.A. d’évaluer l’offre. A la réception de ce document, le destinataire s’engage </w:t>
-                                </w:r>
-                                <w:proofErr w:type="gramStart"/>
-                                <w:r>
-                                  <w:rPr>
-                                    <w:i/>
-                                    <w:color w:val="767171" w:themeColor="background2" w:themeShade="80"/>
-                                  </w:rPr>
-                                  <w:t>a</w:t>
-                                </w:r>
-                                <w:proofErr w:type="gramEnd"/>
-                                <w:r>
-                                  <w:rPr>
-                                    <w:i/>
-                                    <w:color w:val="767171" w:themeColor="background2" w:themeShade="80"/>
-                                  </w:rPr>
-                                  <w:t xml:space="preserve"> traiter ces informations comme confidentielles et a ne pas les divulguer, excepte aux personnes directement responsables de l’évaluation de cette offre.</w:t>
+                                  <w:t>Cette offre de services contient des renseignements confidentiels et des secrets de fabrication appartenant à Bog-Ish S.A. Ces informations sont fournies uniquement pour permettre à B-Project S.A. d’évaluer l’offre. A la réception de ce document, le destinataire s’engage a traiter ces informations comme confidentielles et a ne pas les divulguer, excepte aux personnes directement responsables de l’évaluation de cette offre.</w:t>
                                 </w:r>
                               </w:p>
                             </w:txbxContent>
@@ -698,23 +698,7 @@
                               <w:i/>
                               <w:color w:val="767171" w:themeColor="background2" w:themeShade="80"/>
                             </w:rPr>
-                            <w:t xml:space="preserve">Cette offre de services contient des renseignements confidentiels et des secrets de fabrication appartenant à Bog-Ish S.A. Ces informations sont fournies uniquement pour permettre à B-Project S.A. d’évaluer l’offre. A la réception de ce document, le destinataire s’engage </w:t>
-                          </w:r>
-                          <w:proofErr w:type="gramStart"/>
-                          <w:r>
-                            <w:rPr>
-                              <w:i/>
-                              <w:color w:val="767171" w:themeColor="background2" w:themeShade="80"/>
-                            </w:rPr>
-                            <w:t>a</w:t>
-                          </w:r>
-                          <w:proofErr w:type="gramEnd"/>
-                          <w:r>
-                            <w:rPr>
-                              <w:i/>
-                              <w:color w:val="767171" w:themeColor="background2" w:themeShade="80"/>
-                            </w:rPr>
-                            <w:t xml:space="preserve"> traiter ces informations comme confidentielles et a ne pas les divulguer, excepte aux personnes directement responsables de l’évaluation de cette offre.</w:t>
+                            <w:t>Cette offre de services contient des renseignements confidentiels et des secrets de fabrication appartenant à Bog-Ish S.A. Ces informations sont fournies uniquement pour permettre à B-Project S.A. d’évaluer l’offre. A la réception de ce document, le destinataire s’engage a traiter ces informations comme confidentielles et a ne pas les divulguer, excepte aux personnes directement responsables de l’évaluation de cette offre.</w:t>
                           </w:r>
                         </w:p>
                       </w:txbxContent>
@@ -755,7 +739,7 @@
                         <pic:cNvPicPr/>
                       </pic:nvPicPr>
                       <pic:blipFill>
-                        <a:blip r:embed="rId10" cstate="print">
+                        <a:blip r:embed="rId14" cstate="print">
                           <a:duotone>
                             <a:schemeClr val="accent1">
                               <a:shade val="45000"/>
@@ -798,10 +782,20 @@
             <w:br w:type="page"/>
           </w:r>
         </w:p>
+        <w:p/>
       </w:sdtContent>
     </w:sdt>
     <w:sdt>
       <w:sdtPr>
+        <w:rPr>
+          <w:rFonts w:asciiTheme="minorHAnsi" w:eastAsiaTheme="minorHAnsi" w:hAnsiTheme="minorHAnsi" w:cstheme="minorBidi"/>
+          <w:b w:val="0"/>
+          <w:bCs w:val="0"/>
+          <w:color w:val="auto"/>
+          <w:sz w:val="24"/>
+          <w:szCs w:val="24"/>
+          <w:lang w:eastAsia="en-US"/>
+        </w:rPr>
         <w:id w:val="401497078"/>
         <w:docPartObj>
           <w:docPartGallery w:val="Table of Contents"/>
@@ -810,12 +804,7 @@
       </w:sdtPr>
       <w:sdtEndPr>
         <w:rPr>
-          <w:rFonts w:asciiTheme="minorHAnsi" w:eastAsiaTheme="minorHAnsi" w:hAnsiTheme="minorHAnsi" w:cstheme="minorBidi"/>
           <w:noProof/>
-          <w:color w:val="auto"/>
-          <w:sz w:val="24"/>
-          <w:szCs w:val="24"/>
-          <w:lang w:eastAsia="en-US"/>
         </w:rPr>
       </w:sdtEndPr>
       <w:sdtContent>
@@ -859,7 +848,7 @@
             </w:rPr>
             <w:fldChar w:fldCharType="separate"/>
           </w:r>
-          <w:hyperlink w:anchor="_Toc459119121" w:history="1">
+          <w:hyperlink w:anchor="_Toc459120400" w:history="1">
             <w:r>
               <w:rPr>
                 <w:rStyle w:val="Lienhypertexte"/>
@@ -903,7 +892,7 @@
                 <w:noProof/>
                 <w:webHidden/>
               </w:rPr>
-              <w:instrText xml:space="preserve"> PAGEREF _Toc459119121 \h </w:instrText>
+              <w:instrText xml:space="preserve"> PAGEREF _Toc459120400 \h </w:instrText>
             </w:r>
             <w:r>
               <w:rPr>
@@ -923,7 +912,7 @@
                 <w:noProof/>
                 <w:webHidden/>
               </w:rPr>
-              <w:t>3</w:t>
+              <w:t>1</w:t>
             </w:r>
             <w:r>
               <w:rPr>
@@ -949,13 +938,13 @@
               <w:lang w:eastAsia="fr-FR"/>
             </w:rPr>
           </w:pPr>
-          <w:hyperlink w:anchor="_Toc459119122" w:history="1">
+          <w:hyperlink w:anchor="_Toc459120401" w:history="1">
             <w:r>
               <w:rPr>
                 <w:rStyle w:val="Lienhypertexte"/>
                 <w:noProof/>
               </w:rPr>
-              <w:t>I.</w:t>
+              <w:t>II.</w:t>
             </w:r>
             <w:r>
               <w:rPr>
@@ -993,7 +982,187 @@
                 <w:noProof/>
                 <w:webHidden/>
               </w:rPr>
-              <w:instrText xml:space="preserve"> PAGEREF _Toc459119122 \h </w:instrText>
+              <w:instrText xml:space="preserve"> PAGEREF _Toc459120401 \h </w:instrText>
+            </w:r>
+            <w:r>
+              <w:rPr>
+                <w:noProof/>
+                <w:webHidden/>
+              </w:rPr>
+            </w:r>
+            <w:r>
+              <w:rPr>
+                <w:noProof/>
+                <w:webHidden/>
+              </w:rPr>
+              <w:fldChar w:fldCharType="separate"/>
+            </w:r>
+            <w:r>
+              <w:rPr>
+                <w:noProof/>
+                <w:webHidden/>
+              </w:rPr>
+              <w:t>2</w:t>
+            </w:r>
+            <w:r>
+              <w:rPr>
+                <w:noProof/>
+                <w:webHidden/>
+              </w:rPr>
+              <w:fldChar w:fldCharType="end"/>
+            </w:r>
+          </w:hyperlink>
+        </w:p>
+        <w:p>
+          <w:pPr>
+            <w:pStyle w:val="TM1"/>
+            <w:tabs>
+              <w:tab w:val="left" w:pos="720"/>
+              <w:tab w:val="right" w:leader="dot" w:pos="9056"/>
+            </w:tabs>
+            <w:rPr>
+              <w:rFonts w:eastAsiaTheme="minorEastAsia"/>
+              <w:b w:val="0"/>
+              <w:bCs w:val="0"/>
+              <w:noProof/>
+              <w:lang w:eastAsia="fr-FR"/>
+            </w:rPr>
+          </w:pPr>
+          <w:hyperlink w:anchor="_Toc459120402" w:history="1">
+            <w:r>
+              <w:rPr>
+                <w:rStyle w:val="Lienhypertexte"/>
+                <w:noProof/>
+              </w:rPr>
+              <w:t>III.</w:t>
+            </w:r>
+            <w:r>
+              <w:rPr>
+                <w:rFonts w:eastAsiaTheme="minorEastAsia"/>
+                <w:b w:val="0"/>
+                <w:bCs w:val="0"/>
+                <w:noProof/>
+                <w:lang w:eastAsia="fr-FR"/>
+              </w:rPr>
+              <w:tab/>
+            </w:r>
+            <w:r>
+              <w:rPr>
+                <w:rStyle w:val="Lienhypertexte"/>
+                <w:noProof/>
+              </w:rPr>
+              <w:t>Objet du marché</w:t>
+            </w:r>
+            <w:r>
+              <w:rPr>
+                <w:noProof/>
+                <w:webHidden/>
+              </w:rPr>
+              <w:tab/>
+            </w:r>
+            <w:r>
+              <w:rPr>
+                <w:noProof/>
+                <w:webHidden/>
+              </w:rPr>
+              <w:fldChar w:fldCharType="begin"/>
+            </w:r>
+            <w:r>
+              <w:rPr>
+                <w:noProof/>
+                <w:webHidden/>
+              </w:rPr>
+              <w:instrText xml:space="preserve"> PAGEREF _Toc459120402 \h </w:instrText>
+            </w:r>
+            <w:r>
+              <w:rPr>
+                <w:noProof/>
+                <w:webHidden/>
+              </w:rPr>
+            </w:r>
+            <w:r>
+              <w:rPr>
+                <w:noProof/>
+                <w:webHidden/>
+              </w:rPr>
+              <w:fldChar w:fldCharType="separate"/>
+            </w:r>
+            <w:r>
+              <w:rPr>
+                <w:noProof/>
+                <w:webHidden/>
+              </w:rPr>
+              <w:t>3</w:t>
+            </w:r>
+            <w:r>
+              <w:rPr>
+                <w:noProof/>
+                <w:webHidden/>
+              </w:rPr>
+              <w:fldChar w:fldCharType="end"/>
+            </w:r>
+          </w:hyperlink>
+        </w:p>
+        <w:p>
+          <w:pPr>
+            <w:pStyle w:val="TM1"/>
+            <w:tabs>
+              <w:tab w:val="left" w:pos="720"/>
+              <w:tab w:val="right" w:leader="dot" w:pos="9056"/>
+            </w:tabs>
+            <w:rPr>
+              <w:rFonts w:eastAsiaTheme="minorEastAsia"/>
+              <w:b w:val="0"/>
+              <w:bCs w:val="0"/>
+              <w:noProof/>
+              <w:lang w:eastAsia="fr-FR"/>
+            </w:rPr>
+          </w:pPr>
+          <w:hyperlink w:anchor="_Toc459120403" w:history="1">
+            <w:r>
+              <w:rPr>
+                <w:rStyle w:val="Lienhypertexte"/>
+                <w:noProof/>
+              </w:rPr>
+              <w:t>IV.</w:t>
+            </w:r>
+            <w:r>
+              <w:rPr>
+                <w:rFonts w:eastAsiaTheme="minorEastAsia"/>
+                <w:b w:val="0"/>
+                <w:bCs w:val="0"/>
+                <w:noProof/>
+                <w:lang w:eastAsia="fr-FR"/>
+              </w:rPr>
+              <w:tab/>
+            </w:r>
+            <w:r>
+              <w:rPr>
+                <w:rStyle w:val="Lienhypertexte"/>
+                <w:noProof/>
+              </w:rPr>
+              <w:t>Spécifications d’ouvrage</w:t>
+            </w:r>
+            <w:r>
+              <w:rPr>
+                <w:noProof/>
+                <w:webHidden/>
+              </w:rPr>
+              <w:tab/>
+            </w:r>
+            <w:r>
+              <w:rPr>
+                <w:noProof/>
+                <w:webHidden/>
+              </w:rPr>
+              <w:fldChar w:fldCharType="begin"/>
+            </w:r>
+            <w:r>
+              <w:rPr>
+                <w:noProof/>
+                <w:webHidden/>
+              </w:rPr>
+              <w:instrText xml:space="preserve"> PAGEREF _Toc459120403 \h </w:instrText>
             </w:r>
             <w:r>
               <w:rPr>
@@ -1039,13 +1208,13 @@
               <w:lang w:eastAsia="fr-FR"/>
             </w:rPr>
           </w:pPr>
-          <w:hyperlink w:anchor="_Toc459119123" w:history="1">
+          <w:hyperlink w:anchor="_Toc459120404" w:history="1">
             <w:r>
               <w:rPr>
                 <w:rStyle w:val="Lienhypertexte"/>
                 <w:noProof/>
               </w:rPr>
-              <w:t>II.</w:t>
+              <w:t>V.</w:t>
             </w:r>
             <w:r>
               <w:rPr>
@@ -1062,7 +1231,7 @@
                 <w:rStyle w:val="Lienhypertexte"/>
                 <w:noProof/>
               </w:rPr>
-              <w:t>Objet du marché</w:t>
+              <w:t>Spécifications techniques</w:t>
             </w:r>
             <w:r>
               <w:rPr>
@@ -1083,7 +1252,7 @@
                 <w:noProof/>
                 <w:webHidden/>
               </w:rPr>
-              <w:instrText xml:space="preserve"> PAGEREF _Toc459119123 \h </w:instrText>
+              <w:instrText xml:space="preserve"> PAGEREF _Toc459120404 \h </w:instrText>
             </w:r>
             <w:r>
               <w:rPr>
@@ -1129,13 +1298,13 @@
               <w:lang w:eastAsia="fr-FR"/>
             </w:rPr>
           </w:pPr>
-          <w:hyperlink w:anchor="_Toc459119124" w:history="1">
+          <w:hyperlink w:anchor="_Toc459120405" w:history="1">
             <w:r>
               <w:rPr>
                 <w:rStyle w:val="Lienhypertexte"/>
                 <w:noProof/>
               </w:rPr>
-              <w:t>III.</w:t>
+              <w:t>VI.</w:t>
             </w:r>
             <w:r>
               <w:rPr>
@@ -1152,7 +1321,7 @@
                 <w:rStyle w:val="Lienhypertexte"/>
                 <w:noProof/>
               </w:rPr>
-              <w:t>Spécifications d’ouvrage</w:t>
+              <w:t>Prototypes d’interface homme machine</w:t>
             </w:r>
             <w:r>
               <w:rPr>
@@ -1173,7 +1342,7 @@
                 <w:noProof/>
                 <w:webHidden/>
               </w:rPr>
-              <w:instrText xml:space="preserve"> PAGEREF _Toc459119124 \h </w:instrText>
+              <w:instrText xml:space="preserve"> PAGEREF _Toc459120405 \h </w:instrText>
             </w:r>
             <w:r>
               <w:rPr>
@@ -1194,186 +1363,6 @@
                 <w:webHidden/>
               </w:rPr>
               <w:t>6</w:t>
-            </w:r>
-            <w:r>
-              <w:rPr>
-                <w:noProof/>
-                <w:webHidden/>
-              </w:rPr>
-              <w:fldChar w:fldCharType="end"/>
-            </w:r>
-          </w:hyperlink>
-        </w:p>
-        <w:p>
-          <w:pPr>
-            <w:pStyle w:val="TM1"/>
-            <w:tabs>
-              <w:tab w:val="left" w:pos="720"/>
-              <w:tab w:val="right" w:leader="dot" w:pos="9056"/>
-            </w:tabs>
-            <w:rPr>
-              <w:rFonts w:eastAsiaTheme="minorEastAsia"/>
-              <w:b w:val="0"/>
-              <w:bCs w:val="0"/>
-              <w:noProof/>
-              <w:lang w:eastAsia="fr-FR"/>
-            </w:rPr>
-          </w:pPr>
-          <w:hyperlink w:anchor="_Toc459119125" w:history="1">
-            <w:r>
-              <w:rPr>
-                <w:rStyle w:val="Lienhypertexte"/>
-                <w:noProof/>
-              </w:rPr>
-              <w:t>IV.</w:t>
-            </w:r>
-            <w:r>
-              <w:rPr>
-                <w:rFonts w:eastAsiaTheme="minorEastAsia"/>
-                <w:b w:val="0"/>
-                <w:bCs w:val="0"/>
-                <w:noProof/>
-                <w:lang w:eastAsia="fr-FR"/>
-              </w:rPr>
-              <w:tab/>
-            </w:r>
-            <w:r>
-              <w:rPr>
-                <w:rStyle w:val="Lienhypertexte"/>
-                <w:noProof/>
-              </w:rPr>
-              <w:t>Spécifications techniques</w:t>
-            </w:r>
-            <w:r>
-              <w:rPr>
-                <w:noProof/>
-                <w:webHidden/>
-              </w:rPr>
-              <w:tab/>
-            </w:r>
-            <w:r>
-              <w:rPr>
-                <w:noProof/>
-                <w:webHidden/>
-              </w:rPr>
-              <w:fldChar w:fldCharType="begin"/>
-            </w:r>
-            <w:r>
-              <w:rPr>
-                <w:noProof/>
-                <w:webHidden/>
-              </w:rPr>
-              <w:instrText xml:space="preserve"> PAGEREF _Toc459119125 \h </w:instrText>
-            </w:r>
-            <w:r>
-              <w:rPr>
-                <w:noProof/>
-                <w:webHidden/>
-              </w:rPr>
-            </w:r>
-            <w:r>
-              <w:rPr>
-                <w:noProof/>
-                <w:webHidden/>
-              </w:rPr>
-              <w:fldChar w:fldCharType="separate"/>
-            </w:r>
-            <w:r>
-              <w:rPr>
-                <w:noProof/>
-                <w:webHidden/>
-              </w:rPr>
-              <w:t>7</w:t>
-            </w:r>
-            <w:r>
-              <w:rPr>
-                <w:noProof/>
-                <w:webHidden/>
-              </w:rPr>
-              <w:fldChar w:fldCharType="end"/>
-            </w:r>
-          </w:hyperlink>
-        </w:p>
-        <w:p>
-          <w:pPr>
-            <w:pStyle w:val="TM1"/>
-            <w:tabs>
-              <w:tab w:val="left" w:pos="480"/>
-              <w:tab w:val="right" w:leader="dot" w:pos="9056"/>
-            </w:tabs>
-            <w:rPr>
-              <w:rFonts w:eastAsiaTheme="minorEastAsia"/>
-              <w:b w:val="0"/>
-              <w:bCs w:val="0"/>
-              <w:noProof/>
-              <w:lang w:eastAsia="fr-FR"/>
-            </w:rPr>
-          </w:pPr>
-          <w:hyperlink w:anchor="_Toc459119126" w:history="1">
-            <w:r>
-              <w:rPr>
-                <w:rStyle w:val="Lienhypertexte"/>
-                <w:noProof/>
-              </w:rPr>
-              <w:t>V.</w:t>
-            </w:r>
-            <w:r>
-              <w:rPr>
-                <w:rFonts w:eastAsiaTheme="minorEastAsia"/>
-                <w:b w:val="0"/>
-                <w:bCs w:val="0"/>
-                <w:noProof/>
-                <w:lang w:eastAsia="fr-FR"/>
-              </w:rPr>
-              <w:tab/>
-            </w:r>
-            <w:r>
-              <w:rPr>
-                <w:rStyle w:val="Lienhypertexte"/>
-                <w:noProof/>
-              </w:rPr>
-              <w:t>Prototypes d’interface homme machine</w:t>
-            </w:r>
-            <w:r>
-              <w:rPr>
-                <w:noProof/>
-                <w:webHidden/>
-              </w:rPr>
-              <w:tab/>
-            </w:r>
-            <w:r>
-              <w:rPr>
-                <w:noProof/>
-                <w:webHidden/>
-              </w:rPr>
-              <w:fldChar w:fldCharType="begin"/>
-            </w:r>
-            <w:r>
-              <w:rPr>
-                <w:noProof/>
-                <w:webHidden/>
-              </w:rPr>
-              <w:instrText xml:space="preserve"> PAGEREF _Toc459119126 \h </w:instrText>
-            </w:r>
-            <w:r>
-              <w:rPr>
-                <w:noProof/>
-                <w:webHidden/>
-              </w:rPr>
-            </w:r>
-            <w:r>
-              <w:rPr>
-                <w:noProof/>
-                <w:webHidden/>
-              </w:rPr>
-              <w:fldChar w:fldCharType="separate"/>
-            </w:r>
-            <w:r>
-              <w:rPr>
-                <w:noProof/>
-                <w:webHidden/>
-              </w:rPr>
-              <w:t>8</w:t>
             </w:r>
             <w:r>
               <w:rPr>
@@ -1398,32 +1387,21 @@
     </w:sdt>
     <w:p/>
     <w:p/>
-    <w:p/>
-    <w:p/>
-    <w:p/>
-    <w:p/>
-    <w:p/>
     <w:p>
+      <w:pPr>
+        <w:sectPr>
+          <w:pgSz w:w="11900" w:h="16840"/>
+          <w:pgMar w:top="1417" w:right="1417" w:bottom="1417" w:left="1417" w:header="708" w:footer="708" w:gutter="0"/>
+          <w:pgNumType w:fmt="lowerRoman" w:start="1"/>
+          <w:cols w:space="708"/>
+          <w:titlePg/>
+          <w:docGrid w:linePitch="360"/>
+        </w:sectPr>
+      </w:pPr>
       <w:bookmarkStart w:id="0" w:name="_GoBack"/>
       <w:bookmarkEnd w:id="0"/>
     </w:p>
     <w:p/>
-    <w:p/>
-    <w:p/>
-    <w:p/>
-    <w:p/>
-    <w:p/>
-    <w:p/>
-    <w:p/>
-    <w:p/>
-    <w:p/>
-    <w:p/>
-    <w:p/>
-    <w:p>
-      <w:r>
-        <w:br w:type="page"/>
-      </w:r>
-    </w:p>
     <w:p>
       <w:pPr>
         <w:pStyle w:val="Titre1"/>
@@ -1432,7 +1410,7 @@
           <w:numId w:val="1"/>
         </w:numPr>
       </w:pPr>
-      <w:bookmarkStart w:id="1" w:name="_Toc459119121"/>
+      <w:bookmarkStart w:id="1" w:name="_Toc459120400"/>
       <w:r>
         <w:t>Contexte</w:t>
       </w:r>
@@ -1459,10 +1437,10 @@
         <w:pStyle w:val="Titre1"/>
         <w:numPr>
           <w:ilvl w:val="0"/>
-          <w:numId w:val="2"/>
+          <w:numId w:val="1"/>
         </w:numPr>
       </w:pPr>
-      <w:bookmarkStart w:id="2" w:name="_Toc459119122"/>
+      <w:bookmarkStart w:id="2" w:name="_Toc459120401"/>
       <w:r>
         <w:t>Analyse de l’existant</w:t>
       </w:r>
@@ -1478,10 +1456,10 @@
         <w:pStyle w:val="Titre1"/>
         <w:numPr>
           <w:ilvl w:val="0"/>
-          <w:numId w:val="2"/>
+          <w:numId w:val="1"/>
         </w:numPr>
       </w:pPr>
-      <w:bookmarkStart w:id="3" w:name="_Toc459119123"/>
+      <w:bookmarkStart w:id="3" w:name="_Toc459120402"/>
       <w:r>
         <w:t>Objet du marché</w:t>
       </w:r>
@@ -1500,10 +1478,10 @@
         <w:pStyle w:val="Titre1"/>
         <w:numPr>
           <w:ilvl w:val="0"/>
-          <w:numId w:val="2"/>
+          <w:numId w:val="1"/>
         </w:numPr>
       </w:pPr>
-      <w:bookmarkStart w:id="4" w:name="_Toc459119124"/>
+      <w:bookmarkStart w:id="4" w:name="_Toc459120403"/>
       <w:r>
         <w:t>Spécifications d’ouvrage</w:t>
       </w:r>
@@ -1522,10 +1500,10 @@
         <w:pStyle w:val="Titre1"/>
         <w:numPr>
           <w:ilvl w:val="0"/>
-          <w:numId w:val="2"/>
+          <w:numId w:val="1"/>
         </w:numPr>
       </w:pPr>
-      <w:bookmarkStart w:id="5" w:name="_Toc459119125"/>
+      <w:bookmarkStart w:id="5" w:name="_Toc459120404"/>
       <w:r>
         <w:t>Spécifications techniques</w:t>
       </w:r>
@@ -1541,10 +1519,10 @@
         <w:pStyle w:val="Titre1"/>
         <w:numPr>
           <w:ilvl w:val="0"/>
-          <w:numId w:val="2"/>
+          <w:numId w:val="1"/>
         </w:numPr>
       </w:pPr>
-      <w:bookmarkStart w:id="6" w:name="_Toc459119126"/>
+      <w:bookmarkStart w:id="6" w:name="_Toc459120405"/>
       <w:r>
         <w:t>Prototypes d’interface homme machine</w:t>
       </w:r>
@@ -1575,12 +1553,11 @@
       </w:r>
     </w:p>
     <w:sectPr>
-      <w:headerReference w:type="default" r:id="rId11"/>
-      <w:footerReference w:type="default" r:id="rId12"/>
-      <w:footerReference w:type="first" r:id="rId13"/>
       <w:pgSz w:w="11900" w:h="16840"/>
       <w:pgMar w:top="1417" w:right="1417" w:bottom="1417" w:left="1417" w:header="708" w:footer="708" w:gutter="0"/>
+      <w:pgNumType w:start="1"/>
       <w:cols w:space="708"/>
+      <w:titlePg/>
       <w:docGrid w:linePitch="360"/>
     </w:sectPr>
   </w:body>
@@ -1611,14 +1588,35 @@
   <w:p>
     <w:pPr>
       <w:pStyle w:val="Pieddepage"/>
+      <w:framePr w:wrap="none" w:vAnchor="text" w:hAnchor="margin" w:xAlign="right" w:y="1"/>
+      <w:rPr>
+        <w:rStyle w:val="Numrodepage"/>
+      </w:rPr>
     </w:pPr>
     <w:r>
-      <w:t xml:space="preserve">B-Project S.A. </w:t>
+      <w:rPr>
+        <w:rStyle w:val="Numrodepage"/>
+      </w:rPr>
+      <w:fldChar w:fldCharType="begin"/>
     </w:r>
     <w:r>
-      <w:tab/>
-      <w:t>Bog-Ish S.A.</w:t>
+      <w:rPr>
+        <w:rStyle w:val="Numrodepage"/>
+      </w:rPr>
+      <w:instrText xml:space="preserve">PAGE  </w:instrText>
     </w:r>
+    <w:r>
+      <w:rPr>
+        <w:rStyle w:val="Numrodepage"/>
+      </w:rPr>
+      <w:fldChar w:fldCharType="end"/>
+    </w:r>
+  </w:p>
+  <w:p>
+    <w:pPr>
+      <w:pStyle w:val="Pieddepage"/>
+      <w:ind w:right="360"/>
+    </w:pPr>
   </w:p>
 </w:ftr>
 </file>
@@ -1656,7 +1654,7 @@
         <w:rStyle w:val="Numrodepage"/>
         <w:noProof/>
       </w:rPr>
-      <w:t>1</w:t>
+      <w:t>2</w:t>
     </w:r>
     <w:r>
       <w:rPr>
@@ -1665,52 +1663,86 @@
       <w:fldChar w:fldCharType="end"/>
     </w:r>
   </w:p>
-  <w:sdt>
-    <w:sdtPr>
-      <w:alias w:val="Date "/>
-      <w:tag w:val=""/>
-      <w:id w:val="37708591"/>
-      <w:dataBinding w:prefixMappings="xmlns:ns0='http://schemas.microsoft.com/office/2006/coverPageProps' " w:xpath="/ns0:CoverPageProperties[1]/ns0:PublishDate[1]" w:storeItemID="{55AF091B-3C7A-41E3-B477-F2FDAA23CFDA}"/>
-      <w:date>
-        <w:dateFormat w:val="dd MMMM yyyy"/>
-        <w:lid w:val="fr-FR"/>
-        <w:storeMappedDataAs w:val="dateTime"/>
-        <w:calendar w:val="gregorian"/>
-      </w:date>
-    </w:sdtPr>
-    <w:sdtContent>
-      <w:p>
-        <w:pPr>
-          <w:pStyle w:val="Sansinterligne"/>
-          <w:spacing w:after="40"/>
-          <w:ind w:right="360"/>
-        </w:pPr>
-        <w:r>
-          <w:t xml:space="preserve">B-project </w:t>
-        </w:r>
-        <w:proofErr w:type="spellStart"/>
-        <w:r>
-          <w:t>s.a.</w:t>
-        </w:r>
-        <w:proofErr w:type="spellEnd"/>
-        <w:r>
-          <w:t xml:space="preserve">                                                                                                                                           </w:t>
-        </w:r>
-        <w:proofErr w:type="spellStart"/>
-        <w:r>
-          <w:t>Groupe</w:t>
-        </w:r>
-        <w:proofErr w:type="spellEnd"/>
-        <w:r>
-          <w:t xml:space="preserve"> 13</w:t>
-        </w:r>
-      </w:p>
-    </w:sdtContent>
-  </w:sdt>
   <w:p>
     <w:pPr>
       <w:pStyle w:val="Pieddepage"/>
+      <w:ind w:right="360"/>
     </w:pPr>
+    <w:r>
+      <w:t xml:space="preserve">B-Project S.A. </w:t>
+    </w:r>
+    <w:r>
+      <w:tab/>
+      <w:t>Bog-Ish S.A.</w:t>
+    </w:r>
+    <w:r>
+      <w:tab/>
+    </w:r>
+    <w:r>
+      <w:t xml:space="preserve"> </w:t>
+    </w:r>
+  </w:p>
+</w:ftr>
+</file>
+
+<file path=word/footer3.xml><?xml version="1.0" encoding="utf-8"?>
+<w:ftr xmlns:wpc="http://schemas.microsoft.com/office/word/2010/wordprocessingCanvas" xmlns:mo="http://schemas.microsoft.com/office/mac/office/2008/main" xmlns:mc="http://schemas.openxmlformats.org/markup-compatibility/2006" xmlns:mv="urn:schemas-microsoft-com:mac:vml" xmlns:o="urn:schemas-microsoft-com:office:office" xmlns:r="http://schemas.openxmlformats.org/officeDocument/2006/relationships" xmlns:m="http://schemas.openxmlformats.org/officeDocument/2006/math" xmlns:v="urn:schemas-microsoft-com:vml" xmlns:wp14="http://schemas.microsoft.com/office/word/2010/wordprocessingDrawing" xmlns:wp="http://schemas.openxmlformats.org/drawingml/2006/wordprocessingDrawing" xmlns:w10="urn:schemas-microsoft-com:office:word" xmlns:w="http://schemas.openxmlformats.org/wordprocessingml/2006/main" xmlns:w14="http://schemas.microsoft.com/office/word/2010/wordml" xmlns:w15="http://schemas.microsoft.com/office/word/2012/wordml" xmlns:wpg="http://schemas.microsoft.com/office/word/2010/wordprocessingGroup" xmlns:wpi="http://schemas.microsoft.com/office/word/2010/wordprocessingInk" xmlns:wne="http://schemas.microsoft.com/office/word/2006/wordml" xmlns:wps="http://schemas.microsoft.com/office/word/2010/wordprocessingShape" mc:Ignorable="w14 w15 wp14">
+  <w:p>
+    <w:pPr>
+      <w:pStyle w:val="Pieddepage"/>
+      <w:framePr w:wrap="none" w:vAnchor="text" w:hAnchor="margin" w:xAlign="right" w:y="1"/>
+      <w:rPr>
+        <w:rStyle w:val="Numrodepage"/>
+      </w:rPr>
+    </w:pPr>
+    <w:r>
+      <w:rPr>
+        <w:rStyle w:val="Numrodepage"/>
+      </w:rPr>
+      <w:fldChar w:fldCharType="begin"/>
+    </w:r>
+    <w:r>
+      <w:rPr>
+        <w:rStyle w:val="Numrodepage"/>
+      </w:rPr>
+      <w:instrText xml:space="preserve">PAGE  </w:instrText>
+    </w:r>
+    <w:r>
+      <w:rPr>
+        <w:rStyle w:val="Numrodepage"/>
+      </w:rPr>
+      <w:fldChar w:fldCharType="separate"/>
+    </w:r>
+    <w:r>
+      <w:rPr>
+        <w:rStyle w:val="Numrodepage"/>
+        <w:noProof/>
+      </w:rPr>
+      <w:t>i</w:t>
+    </w:r>
+    <w:r>
+      <w:rPr>
+        <w:rStyle w:val="Numrodepage"/>
+      </w:rPr>
+      <w:fldChar w:fldCharType="end"/>
+    </w:r>
+  </w:p>
+  <w:p>
+    <w:pPr>
+      <w:pStyle w:val="Pieddepage"/>
+      <w:tabs>
+        <w:tab w:val="clear" w:pos="9072"/>
+        <w:tab w:val="left" w:pos="7492"/>
+      </w:tabs>
+      <w:ind w:right="360"/>
+    </w:pPr>
+    <w:r>
+      <w:t xml:space="preserve">B-Project S.A. </w:t>
+    </w:r>
+    <w:r>
+      <w:tab/>
+      <w:t>Bog-Ish S.A.</w:t>
+    </w:r>
   </w:p>
 </w:ftr>
 </file>
@@ -1839,7 +1871,7 @@
     </w:lvl>
   </w:abstractNum>
   <w:abstractNum w:abstractNumId="1">
-    <w:nsid w:val="5AEA1509"/>
+    <w:nsid w:val="46C4126B"/>
     <w:multiLevelType w:val="hybridMultilevel"/>
     <w:tmpl w:val="D548C7CA"/>
     <w:lvl w:ilvl="0" w:tplc="C4DCA9E2">
@@ -1927,11 +1959,103 @@
       </w:pPr>
     </w:lvl>
   </w:abstractNum>
+  <w:abstractNum w:abstractNumId="2">
+    <w:nsid w:val="5AEA1509"/>
+    <w:multiLevelType w:val="hybridMultilevel"/>
+    <w:tmpl w:val="9EA81CDC"/>
+    <w:lvl w:ilvl="0" w:tplc="C4DCA9E2">
+      <w:start w:val="1"/>
+      <w:numFmt w:val="upperRoman"/>
+      <w:lvlText w:val="%1."/>
+      <w:lvlJc w:val="left"/>
+      <w:pPr>
+        <w:ind w:left="1080" w:hanging="720"/>
+      </w:pPr>
+      <w:rPr>
+        <w:rFonts w:hint="default"/>
+      </w:rPr>
+    </w:lvl>
+    <w:lvl w:ilvl="1" w:tplc="040C0019" w:tentative="1">
+      <w:start w:val="1"/>
+      <w:numFmt w:val="lowerLetter"/>
+      <w:lvlText w:val="%2."/>
+      <w:lvlJc w:val="left"/>
+      <w:pPr>
+        <w:ind w:left="1440" w:hanging="360"/>
+      </w:pPr>
+    </w:lvl>
+    <w:lvl w:ilvl="2" w:tplc="040C001B" w:tentative="1">
+      <w:start w:val="1"/>
+      <w:numFmt w:val="lowerRoman"/>
+      <w:lvlText w:val="%3."/>
+      <w:lvlJc w:val="right"/>
+      <w:pPr>
+        <w:ind w:left="2160" w:hanging="180"/>
+      </w:pPr>
+    </w:lvl>
+    <w:lvl w:ilvl="3" w:tplc="040C000F" w:tentative="1">
+      <w:start w:val="1"/>
+      <w:numFmt w:val="decimal"/>
+      <w:lvlText w:val="%4."/>
+      <w:lvlJc w:val="left"/>
+      <w:pPr>
+        <w:ind w:left="2880" w:hanging="360"/>
+      </w:pPr>
+    </w:lvl>
+    <w:lvl w:ilvl="4" w:tplc="040C0019" w:tentative="1">
+      <w:start w:val="1"/>
+      <w:numFmt w:val="lowerLetter"/>
+      <w:lvlText w:val="%5."/>
+      <w:lvlJc w:val="left"/>
+      <w:pPr>
+        <w:ind w:left="3600" w:hanging="360"/>
+      </w:pPr>
+    </w:lvl>
+    <w:lvl w:ilvl="5" w:tplc="040C001B" w:tentative="1">
+      <w:start w:val="1"/>
+      <w:numFmt w:val="lowerRoman"/>
+      <w:lvlText w:val="%6."/>
+      <w:lvlJc w:val="right"/>
+      <w:pPr>
+        <w:ind w:left="4320" w:hanging="180"/>
+      </w:pPr>
+    </w:lvl>
+    <w:lvl w:ilvl="6" w:tplc="040C000F" w:tentative="1">
+      <w:start w:val="1"/>
+      <w:numFmt w:val="decimal"/>
+      <w:lvlText w:val="%7."/>
+      <w:lvlJc w:val="left"/>
+      <w:pPr>
+        <w:ind w:left="5040" w:hanging="360"/>
+      </w:pPr>
+    </w:lvl>
+    <w:lvl w:ilvl="7" w:tplc="040C0019" w:tentative="1">
+      <w:start w:val="1"/>
+      <w:numFmt w:val="lowerLetter"/>
+      <w:lvlText w:val="%8."/>
+      <w:lvlJc w:val="left"/>
+      <w:pPr>
+        <w:ind w:left="5760" w:hanging="360"/>
+      </w:pPr>
+    </w:lvl>
+    <w:lvl w:ilvl="8" w:tplc="040C001B" w:tentative="1">
+      <w:start w:val="1"/>
+      <w:numFmt w:val="lowerRoman"/>
+      <w:lvlText w:val="%9."/>
+      <w:lvlJc w:val="right"/>
+      <w:pPr>
+        <w:ind w:left="6480" w:hanging="180"/>
+      </w:pPr>
+    </w:lvl>
+  </w:abstractNum>
   <w:num w:numId="1">
-    <w:abstractNumId w:val="1"/>
+    <w:abstractNumId w:val="2"/>
   </w:num>
   <w:num w:numId="2">
     <w:abstractNumId w:val="0"/>
+  </w:num>
+  <w:num w:numId="3">
+    <w:abstractNumId w:val="1"/>
   </w:num>
 </w:numbering>
 </file>
@@ -2359,6 +2483,7 @@
   <w:style w:type="character" w:default="1" w:styleId="Policepardfaut">
     <w:name w:val="Default Paragraph Font"/>
     <w:uiPriority w:val="1"/>
+    <w:semiHidden/>
     <w:unhideWhenUsed/>
   </w:style>
   <w:style w:type="table" w:default="1" w:styleId="TableauNormal">
@@ -2660,43 +2785,7 @@
 </file>
 
 <file path=word/glossary/document.xml><?xml version="1.0" encoding="utf-8"?>
-<w:glossaryDocument xmlns:wpc="http://schemas.microsoft.com/office/word/2010/wordprocessingCanvas" xmlns:mo="http://schemas.microsoft.com/office/mac/office/2008/main" xmlns:mc="http://schemas.openxmlformats.org/markup-compatibility/2006" xmlns:mv="urn:schemas-microsoft-com:mac:vml" xmlns:o="urn:schemas-microsoft-com:office:office" xmlns:r="http://schemas.openxmlformats.org/officeDocument/2006/relationships" xmlns:m="http://schemas.openxmlformats.org/officeDocument/2006/math" xmlns:v="urn:schemas-microsoft-com:vml" xmlns:wp14="http://schemas.microsoft.com/office/word/2010/wordprocessingDrawing" xmlns:wp="http://schemas.openxmlformats.org/drawingml/2006/wordprocessingDrawing" xmlns:w10="urn:schemas-microsoft-com:office:word" xmlns:w="http://schemas.openxmlformats.org/wordprocessingml/2006/main" xmlns:w14="http://schemas.microsoft.com/office/word/2010/wordml" xmlns:w15="http://schemas.microsoft.com/office/word/2012/wordml" xmlns:wpg="http://schemas.microsoft.com/office/word/2010/wordprocessingGroup" xmlns:wpi="http://schemas.microsoft.com/office/word/2010/wordprocessingInk" xmlns:wne="http://schemas.microsoft.com/office/word/2006/wordml" xmlns:wps="http://schemas.microsoft.com/office/word/2010/wordprocessingShape" mc:Ignorable="w14 w15 wp14">
-  <w:docParts>
-    <w:docPart>
-      <w:docPartPr>
-        <w:name w:val="D3C13F286551C543A79AE8732B602E10"/>
-        <w:category>
-          <w:name w:val="Général"/>
-          <w:gallery w:val="placeholder"/>
-        </w:category>
-        <w:types>
-          <w:type w:val="bbPlcHdr"/>
-        </w:types>
-        <w:behaviors>
-          <w:behavior w:val="content"/>
-        </w:behaviors>
-        <w:guid w:val="{C7FAE7D0-BCBC-594B-BEAE-249054D0515F}"/>
-      </w:docPartPr>
-      <w:docPartBody>
-        <w:p>
-          <w:pPr>
-            <w:pStyle w:val="D3C13F286551C543A79AE8732B602E10"/>
-          </w:pPr>
-          <w:r>
-            <w:rPr>
-              <w:rFonts w:asciiTheme="majorHAnsi" w:eastAsiaTheme="majorEastAsia" w:hAnsiTheme="majorHAnsi" w:cstheme="majorBidi"/>
-              <w:caps/>
-              <w:color w:val="5B9BD5" w:themeColor="accent1"/>
-              <w:sz w:val="80"/>
-              <w:szCs w:val="80"/>
-            </w:rPr>
-            <w:t>[Titre du document]</w:t>
-          </w:r>
-        </w:p>
-      </w:docPartBody>
-    </w:docPart>
-  </w:docParts>
-</w:glossaryDocument>
+<w:glossaryDocument xmlns:wpc="http://schemas.microsoft.com/office/word/2010/wordprocessingCanvas" xmlns:mo="http://schemas.microsoft.com/office/mac/office/2008/main" xmlns:mc="http://schemas.openxmlformats.org/markup-compatibility/2006" xmlns:mv="urn:schemas-microsoft-com:mac:vml" xmlns:o="urn:schemas-microsoft-com:office:office" xmlns:r="http://schemas.openxmlformats.org/officeDocument/2006/relationships" xmlns:m="http://schemas.openxmlformats.org/officeDocument/2006/math" xmlns:v="urn:schemas-microsoft-com:vml" xmlns:wp14="http://schemas.microsoft.com/office/word/2010/wordprocessingDrawing" xmlns:wp="http://schemas.openxmlformats.org/drawingml/2006/wordprocessingDrawing" xmlns:w10="urn:schemas-microsoft-com:office:word" xmlns:w="http://schemas.openxmlformats.org/wordprocessingml/2006/main" xmlns:w14="http://schemas.microsoft.com/office/word/2010/wordml" xmlns:w15="http://schemas.microsoft.com/office/word/2012/wordml" xmlns:wpg="http://schemas.microsoft.com/office/word/2010/wordprocessingGroup" xmlns:wpi="http://schemas.microsoft.com/office/word/2010/wordprocessingInk" xmlns:wne="http://schemas.microsoft.com/office/word/2006/wordml" xmlns:wps="http://schemas.microsoft.com/office/word/2010/wordprocessingShape" mc:Ignorable="w14 w15 wp14"/>
 </file>
 
 <file path=word/glossary/fontTable.xml><?xml version="1.0" encoding="utf-8"?>
@@ -2748,8 +2837,9 @@
   </w:compat>
   <w:rsids>
     <w:rsidRoot w:val="00727686"/>
+    <w:rsid w:val="005306FB"/>
+    <w:rsid w:val="00534691"/>
     <w:rsid w:val="00727686"/>
-    <w:rsid w:val="00A8022B"/>
   </w:rsids>
   <m:mathPr>
     <m:mathFont m:val="Cambria Math"/>
@@ -3480,7 +3570,7 @@
 
 <file path=customXml/item1.xml><?xml version="1.0" encoding="utf-8"?>
 <CoverPageProperties xmlns="http://schemas.microsoft.com/office/2006/coverPageProps">
-  <PublishDate>B-project s.a.                                                                                                                                           Groupe 13</PublishDate>
+  <PublishDate>B-project s.a. </PublishDate>
   <Abstract/>
   <CompanyAddress/>
   <CompanyPhone/>
@@ -3502,7 +3592,7 @@
 </file>
 
 <file path=customXml/itemProps2.xml><?xml version="1.0" encoding="utf-8"?>
-<ds:datastoreItem xmlns:ds="http://schemas.openxmlformats.org/officeDocument/2006/customXml" ds:itemID="{4DC1FC11-A163-BA44-9E08-4FB2039F3A9A}">
+<ds:datastoreItem xmlns:ds="http://schemas.openxmlformats.org/officeDocument/2006/customXml" ds:itemID="{656D6DC5-5880-D646-8ACF-F5113D69335A}">
   <ds:schemaRefs>
     <ds:schemaRef ds:uri="http://schemas.openxmlformats.org/officeDocument/2006/bibliography"/>
   </ds:schemaRefs>

</xml_diff>

<commit_message>
rajout de la partie 1 mais pas en integralite
</commit_message>
<xml_diff>
--- a/cdc.docx
+++ b/cdc.docx
@@ -1398,8 +1398,6 @@
           <w:docGrid w:linePitch="360"/>
         </w:sectPr>
       </w:pPr>
-      <w:bookmarkStart w:id="0" w:name="_GoBack"/>
-      <w:bookmarkEnd w:id="0"/>
     </w:p>
     <w:p/>
     <w:p>
@@ -1410,25 +1408,149 @@
           <w:numId w:val="1"/>
         </w:numPr>
       </w:pPr>
-      <w:bookmarkStart w:id="1" w:name="_Toc459120400"/>
+      <w:bookmarkStart w:id="0" w:name="_Toc459120400"/>
       <w:r>
         <w:t>Contexte</w:t>
       </w:r>
-      <w:bookmarkEnd w:id="1"/>
+      <w:bookmarkEnd w:id="0"/>
       <w:r>
         <w:t xml:space="preserve"> </w:t>
       </w:r>
     </w:p>
+    <w:p/>
     <w:p>
       <w:pPr>
         <w:rPr>
-          <w:rFonts w:asciiTheme="majorHAnsi" w:eastAsiaTheme="majorEastAsia" w:hAnsiTheme="majorHAnsi" w:cstheme="majorBidi"/>
-          <w:color w:val="2E74B5" w:themeColor="accent1" w:themeShade="BF"/>
-          <w:sz w:val="32"/>
-          <w:szCs w:val="32"/>
+          <w:rStyle w:val="Titredelivre"/>
+          <w:b w:val="0"/>
+          <w:i w:val="0"/>
         </w:rPr>
       </w:pPr>
+    </w:p>
+    <w:p>
+      <w:pPr>
+        <w:rPr>
+          <w:rStyle w:val="Titredelivre"/>
+          <w:b w:val="0"/>
+          <w:i w:val="0"/>
+        </w:rPr>
+      </w:pPr>
       <w:r>
+        <w:rPr>
+          <w:rStyle w:val="Titredelivre"/>
+          <w:b w:val="0"/>
+          <w:i w:val="0"/>
+        </w:rPr>
+        <w:t xml:space="preserve">B-Project a développé un produit de gestion des ressources humaines permettant de gérer les salaires et les contrats du personnel d’une entreprise. Elle développe des projets </w:t>
+      </w:r>
+      <w:r>
+        <w:rPr>
+          <w:rStyle w:val="Titredelivre"/>
+          <w:b w:val="0"/>
+          <w:i w:val="0"/>
+        </w:rPr>
+        <w:t>distincts</w:t>
+      </w:r>
+      <w:r>
+        <w:rPr>
+          <w:rStyle w:val="Titredelivre"/>
+          <w:b w:val="0"/>
+          <w:i w:val="0"/>
+        </w:rPr>
+        <w:t xml:space="preserve"> </w:t>
+      </w:r>
+      <w:r>
+        <w:rPr>
+          <w:rStyle w:val="Titredelivre"/>
+          <w:b w:val="0"/>
+          <w:i w:val="0"/>
+        </w:rPr>
+        <w:t xml:space="preserve">pour plusieurs clients </w:t>
+      </w:r>
+      <w:r>
+        <w:rPr>
+          <w:rStyle w:val="Titredelivre"/>
+          <w:b w:val="0"/>
+          <w:i w:val="0"/>
+        </w:rPr>
+        <w:t>autour de son</w:t>
+      </w:r>
+      <w:r>
+        <w:rPr>
+          <w:rStyle w:val="Titredelivre"/>
+          <w:b w:val="0"/>
+          <w:i w:val="0"/>
+        </w:rPr>
+        <w:t xml:space="preserve"> produit</w:t>
+      </w:r>
+      <w:r>
+        <w:rPr>
+          <w:rStyle w:val="Titredelivre"/>
+          <w:b w:val="0"/>
+          <w:i w:val="0"/>
+        </w:rPr>
+        <w:t xml:space="preserve">. </w:t>
+      </w:r>
+    </w:p>
+    <w:p>
+      <w:pPr>
+        <w:rPr>
+          <w:rStyle w:val="Titredelivre"/>
+          <w:b w:val="0"/>
+          <w:i w:val="0"/>
+        </w:rPr>
+      </w:pPr>
+    </w:p>
+    <w:p>
+      <w:pPr>
+        <w:rPr>
+          <w:rStyle w:val="Titredelivre"/>
+          <w:b w:val="0"/>
+          <w:i w:val="0"/>
+        </w:rPr>
+      </w:pPr>
+      <w:r>
+        <w:rPr>
+          <w:rStyle w:val="Titredelivre"/>
+          <w:b w:val="0"/>
+          <w:i w:val="0"/>
+        </w:rPr>
+        <w:t>L’entreprise B-Project souhaite sous-traiter le développement d’un outil de gestion de projets dans leur entièreté et de planification.</w:t>
+      </w:r>
+    </w:p>
+    <w:p>
+      <w:pPr>
+        <w:rPr>
+          <w:rStyle w:val="Titredelivre"/>
+          <w:b w:val="0"/>
+          <w:i w:val="0"/>
+        </w:rPr>
+      </w:pPr>
+    </w:p>
+    <w:p>
+      <w:pPr>
+        <w:rPr>
+          <w:rStyle w:val="Titredelivre"/>
+          <w:b w:val="0"/>
+          <w:i w:val="0"/>
+        </w:rPr>
+      </w:pPr>
+      <w:r>
+        <w:rPr>
+          <w:rStyle w:val="Titredelivre"/>
+          <w:b w:val="0"/>
+          <w:i w:val="0"/>
+        </w:rPr>
+        <w:t xml:space="preserve">Le </w:t>
+      </w:r>
+      <w:bookmarkStart w:id="1" w:name="_GoBack"/>
+      <w:bookmarkEnd w:id="1"/>
+      <w:r>
+        <w:rPr>
+          <w:rStyle w:val="Titredelivre"/>
+          <w:b w:val="0"/>
+          <w:i w:val="0"/>
+        </w:rPr>
         <w:br w:type="page"/>
       </w:r>
     </w:p>
@@ -1654,7 +1776,7 @@
         <w:rStyle w:val="Numrodepage"/>
         <w:noProof/>
       </w:rPr>
-      <w:t>2</w:t>
+      <w:t>6</w:t>
     </w:r>
     <w:r>
       <w:rPr>
@@ -2781,6 +2903,121 @@
       <w:szCs w:val="20"/>
     </w:rPr>
   </w:style>
+  <w:style w:type="paragraph" w:styleId="Sous-titre">
+    <w:name w:val="Subtitle"/>
+    <w:basedOn w:val="Normal"/>
+    <w:next w:val="Normal"/>
+    <w:link w:val="Sous-titreCar"/>
+    <w:uiPriority w:val="11"/>
+    <w:qFormat/>
+    <w:rsid w:val="007362CA"/>
+    <w:pPr>
+      <w:numPr>
+        <w:ilvl w:val="1"/>
+      </w:numPr>
+      <w:spacing w:after="160"/>
+    </w:pPr>
+    <w:rPr>
+      <w:rFonts w:eastAsiaTheme="minorEastAsia"/>
+      <w:color w:val="5A5A5A" w:themeColor="text1" w:themeTint="A5"/>
+      <w:spacing w:val="15"/>
+      <w:sz w:val="22"/>
+      <w:szCs w:val="22"/>
+    </w:rPr>
+  </w:style>
+  <w:style w:type="character" w:customStyle="1" w:styleId="Sous-titreCar">
+    <w:name w:val="Sous-titre Car"/>
+    <w:basedOn w:val="Policepardfaut"/>
+    <w:link w:val="Sous-titre"/>
+    <w:uiPriority w:val="11"/>
+    <w:rsid w:val="007362CA"/>
+    <w:rPr>
+      <w:rFonts w:eastAsiaTheme="minorEastAsia"/>
+      <w:color w:val="5A5A5A" w:themeColor="text1" w:themeTint="A5"/>
+      <w:spacing w:val="15"/>
+      <w:sz w:val="22"/>
+      <w:szCs w:val="22"/>
+    </w:rPr>
+  </w:style>
+  <w:style w:type="paragraph" w:styleId="Citation">
+    <w:name w:val="Quote"/>
+    <w:basedOn w:val="Normal"/>
+    <w:next w:val="Normal"/>
+    <w:link w:val="CitationCar"/>
+    <w:uiPriority w:val="29"/>
+    <w:qFormat/>
+    <w:rsid w:val="007362CA"/>
+    <w:pPr>
+      <w:spacing w:before="200" w:after="160"/>
+      <w:ind w:left="864" w:right="864"/>
+      <w:jc w:val="center"/>
+    </w:pPr>
+    <w:rPr>
+      <w:i/>
+      <w:iCs/>
+      <w:color w:val="404040" w:themeColor="text1" w:themeTint="BF"/>
+    </w:rPr>
+  </w:style>
+  <w:style w:type="character" w:customStyle="1" w:styleId="CitationCar">
+    <w:name w:val="Citation Car"/>
+    <w:basedOn w:val="Policepardfaut"/>
+    <w:link w:val="Citation"/>
+    <w:uiPriority w:val="29"/>
+    <w:rsid w:val="007362CA"/>
+    <w:rPr>
+      <w:i/>
+      <w:iCs/>
+      <w:color w:val="404040" w:themeColor="text1" w:themeTint="BF"/>
+    </w:rPr>
+  </w:style>
+  <w:style w:type="character" w:styleId="Emphase">
+    <w:name w:val="Emphasis"/>
+    <w:basedOn w:val="Policepardfaut"/>
+    <w:uiPriority w:val="20"/>
+    <w:qFormat/>
+    <w:rsid w:val="007362CA"/>
+    <w:rPr>
+      <w:i/>
+      <w:iCs/>
+    </w:rPr>
+  </w:style>
+  <w:style w:type="character" w:styleId="Emphaseple">
+    <w:name w:val="Subtle Emphasis"/>
+    <w:basedOn w:val="Policepardfaut"/>
+    <w:uiPriority w:val="19"/>
+    <w:qFormat/>
+    <w:rsid w:val="007362CA"/>
+    <w:rPr>
+      <w:i/>
+      <w:iCs/>
+      <w:color w:val="404040" w:themeColor="text1" w:themeTint="BF"/>
+    </w:rPr>
+  </w:style>
+  <w:style w:type="character" w:styleId="Titredelivre">
+    <w:name w:val="Book Title"/>
+    <w:basedOn w:val="Policepardfaut"/>
+    <w:uiPriority w:val="33"/>
+    <w:qFormat/>
+    <w:rsid w:val="007362CA"/>
+    <w:rPr>
+      <w:b/>
+      <w:bCs/>
+      <w:i/>
+      <w:iCs/>
+      <w:spacing w:val="5"/>
+    </w:rPr>
+  </w:style>
+  <w:style w:type="paragraph" w:styleId="Pardeliste">
+    <w:name w:val="List Paragraph"/>
+    <w:basedOn w:val="Normal"/>
+    <w:uiPriority w:val="34"/>
+    <w:qFormat/>
+    <w:rsid w:val="007362CA"/>
+    <w:pPr>
+      <w:ind w:left="720"/>
+      <w:contextualSpacing/>
+    </w:pPr>
+  </w:style>
 </w:styles>
 </file>
 
@@ -2837,7 +3074,7 @@
   </w:compat>
   <w:rsids>
     <w:rsidRoot w:val="00727686"/>
-    <w:rsid w:val="005306FB"/>
+    <w:rsid w:val="00510219"/>
     <w:rsid w:val="00534691"/>
     <w:rsid w:val="00727686"/>
   </w:rsids>
@@ -3592,7 +3829,7 @@
 </file>
 
 <file path=customXml/itemProps2.xml><?xml version="1.0" encoding="utf-8"?>
-<ds:datastoreItem xmlns:ds="http://schemas.openxmlformats.org/officeDocument/2006/customXml" ds:itemID="{656D6DC5-5880-D646-8ACF-F5113D69335A}">
+<ds:datastoreItem xmlns:ds="http://schemas.openxmlformats.org/officeDocument/2006/customXml" ds:itemID="{7AE4E557-4684-AB41-B885-473C7EC462A4}">
   <ds:schemaRefs>
     <ds:schemaRef ds:uri="http://schemas.openxmlformats.org/officeDocument/2006/bibliography"/>
   </ds:schemaRefs>

</xml_diff>

<commit_message>
rajout de la partie 1 mais pas en integralite v2
</commit_message>
<xml_diff>
--- a/cdc.docx
+++ b/cdc.docx
@@ -1517,6 +1517,14 @@
         </w:rPr>
         <w:t>L’entreprise B-Project souhaite sous-traiter le développement d’un outil de gestion de projets dans leur entièreté et de planification.</w:t>
       </w:r>
+      <w:r>
+        <w:rPr>
+          <w:rStyle w:val="Titredelivre"/>
+          <w:b w:val="0"/>
+          <w:i w:val="0"/>
+        </w:rPr>
+        <w:t xml:space="preserve"> </w:t>
+      </w:r>
     </w:p>
     <w:p>
       <w:pPr>
@@ -1543,8 +1551,143 @@
         </w:rPr>
         <w:t xml:space="preserve">Le </w:t>
       </w:r>
+      <w:r>
+        <w:rPr>
+          <w:rStyle w:val="Titredelivre"/>
+          <w:b w:val="0"/>
+          <w:i w:val="0"/>
+        </w:rPr>
+        <w:t>document qui vous est fourni détaille l’offre de Bog-Ish S.A. pour le développement</w:t>
+      </w:r>
+      <w:r>
+        <w:rPr>
+          <w:rStyle w:val="Titredelivre"/>
+          <w:b w:val="0"/>
+          <w:i w:val="0"/>
+        </w:rPr>
+        <w:t xml:space="preserve"> de ce logiciel ainsi que sa maintenance et son installation durant les </w:t>
+      </w:r>
+      <w:r>
+        <w:rPr>
+          <w:rStyle w:val="Titredelivre"/>
+          <w:b w:val="0"/>
+          <w:i w:val="0"/>
+        </w:rPr>
+        <w:t>quatre</w:t>
+      </w:r>
+      <w:r>
+        <w:rPr>
+          <w:rStyle w:val="Titredelivre"/>
+          <w:b w:val="0"/>
+          <w:i w:val="0"/>
+        </w:rPr>
+        <w:t xml:space="preserve"> prochaines années. Ces quatre années comprennent une année entière de garantie couvrant toutes les anomalies qui auraient échappé a la vigilance de Bog-Ish S.A. et qui ne seraient </w:t>
+      </w:r>
+      <w:r>
+        <w:rPr>
+          <w:rStyle w:val="Titredelivre"/>
+          <w:b w:val="0"/>
+          <w:i w:val="0"/>
+        </w:rPr>
+        <w:t>décelables</w:t>
+      </w:r>
+      <w:r>
+        <w:rPr>
+          <w:rStyle w:val="Titredelivre"/>
+          <w:b w:val="0"/>
+          <w:i w:val="0"/>
+        </w:rPr>
+        <w:t xml:space="preserve"> que dans certaines circonstances d’usage non reproductibles avant la mise en route </w:t>
+      </w:r>
+      <w:r>
+        <w:rPr>
+          <w:rStyle w:val="Titredelivre"/>
+          <w:b w:val="0"/>
+          <w:i w:val="0"/>
+        </w:rPr>
+        <w:t xml:space="preserve">du produit pour tout les employés de B-Project S.A. </w:t>
+      </w:r>
+    </w:p>
+    <w:p>
+      <w:pPr>
+        <w:rPr>
+          <w:rStyle w:val="Titredelivre"/>
+          <w:b w:val="0"/>
+          <w:i w:val="0"/>
+        </w:rPr>
+      </w:pPr>
+    </w:p>
+    <w:p>
+      <w:pPr>
+        <w:rPr>
+          <w:rStyle w:val="Titredelivre"/>
+          <w:b w:val="0"/>
+          <w:i w:val="0"/>
+        </w:rPr>
+      </w:pPr>
+      <w:r>
+        <w:rPr>
+          <w:rStyle w:val="Titredelivre"/>
+          <w:b w:val="0"/>
+          <w:i w:val="0"/>
+        </w:rPr>
+        <w:t xml:space="preserve">Au commencement, nous détaillerons les processus existant actuellement au sein de B-Project S.A. pour encadrer les différents projets de leur début à leur terme et les traiter. </w:t>
+      </w:r>
+    </w:p>
+    <w:p>
+      <w:pPr>
+        <w:rPr>
+          <w:rStyle w:val="Titredelivre"/>
+          <w:b w:val="0"/>
+          <w:i w:val="0"/>
+        </w:rPr>
+      </w:pPr>
+    </w:p>
+    <w:p>
+      <w:pPr>
+        <w:rPr>
+          <w:rStyle w:val="Titredelivre"/>
+          <w:b w:val="0"/>
+          <w:i w:val="0"/>
+        </w:rPr>
+      </w:pPr>
+      <w:r>
+        <w:rPr>
+          <w:rStyle w:val="Titredelivre"/>
+          <w:b w:val="0"/>
+          <w:i w:val="0"/>
+        </w:rPr>
+        <w:t xml:space="preserve">Nous </w:t>
+      </w:r>
       <w:bookmarkStart w:id="1" w:name="_GoBack"/>
       <w:bookmarkEnd w:id="1"/>
+    </w:p>
+    <w:p>
+      <w:pPr>
+        <w:rPr>
+          <w:rStyle w:val="Titredelivre"/>
+          <w:b w:val="0"/>
+          <w:i w:val="0"/>
+        </w:rPr>
+      </w:pPr>
+    </w:p>
+    <w:p>
+      <w:pPr>
+        <w:rPr>
+          <w:rStyle w:val="Titredelivre"/>
+          <w:b w:val="0"/>
+          <w:i w:val="0"/>
+        </w:rPr>
+      </w:pPr>
+    </w:p>
+    <w:p>
+      <w:pPr>
+        <w:rPr>
+          <w:rStyle w:val="Titredelivre"/>
+          <w:b w:val="0"/>
+          <w:i w:val="0"/>
+        </w:rPr>
+      </w:pPr>
       <w:r>
         <w:rPr>
           <w:rStyle w:val="Titredelivre"/>
@@ -1553,6 +1696,15 @@
         </w:rPr>
         <w:br w:type="page"/>
       </w:r>
+    </w:p>
+    <w:p>
+      <w:pPr>
+        <w:rPr>
+          <w:rStyle w:val="Titredelivre"/>
+          <w:b w:val="0"/>
+          <w:i w:val="0"/>
+        </w:rPr>
+      </w:pPr>
     </w:p>
     <w:p>
       <w:pPr>
@@ -1776,7 +1928,7 @@
         <w:rStyle w:val="Numrodepage"/>
         <w:noProof/>
       </w:rPr>
-      <w:t>6</w:t>
+      <w:t>2</w:t>
     </w:r>
     <w:r>
       <w:rPr>
@@ -3074,9 +3226,9 @@
   </w:compat>
   <w:rsids>
     <w:rsidRoot w:val="00727686"/>
-    <w:rsid w:val="00510219"/>
     <w:rsid w:val="00534691"/>
     <w:rsid w:val="00727686"/>
+    <w:rsid w:val="007576FF"/>
   </w:rsids>
   <m:mathPr>
     <m:mathFont m:val="Cambria Math"/>
@@ -3829,7 +3981,7 @@
 </file>
 
 <file path=customXml/itemProps2.xml><?xml version="1.0" encoding="utf-8"?>
-<ds:datastoreItem xmlns:ds="http://schemas.openxmlformats.org/officeDocument/2006/customXml" ds:itemID="{7AE4E557-4684-AB41-B885-473C7EC462A4}">
+<ds:datastoreItem xmlns:ds="http://schemas.openxmlformats.org/officeDocument/2006/customXml" ds:itemID="{C3B67FF2-797C-074B-9332-26A844F7BF62}">
   <ds:schemaRefs>
     <ds:schemaRef ds:uri="http://schemas.openxmlformats.org/officeDocument/2006/bibliography"/>
   </ds:schemaRefs>

</xml_diff>